<commit_message>
Template fixes, color choice now horizontal, formula for score average changed
</commit_message>
<xml_diff>
--- a/Handleiding Rapporten SJCA.docx
+++ b/Handleiding Rapporten SJCA.docx
@@ -45,21 +45,7 @@
           <w:szCs w:val="24"/>
         </w:rPr>
         <w:br/>
-        <w:t>D</w:t>
-      </w:r>
-      <w:r>
-        <w:rPr>
-          <w:sz w:val="24"/>
-          <w:szCs w:val="24"/>
-        </w:rPr>
-        <w:t>e ra</w:t>
-      </w:r>
-      <w:r>
-        <w:rPr>
-          <w:sz w:val="24"/>
-          <w:szCs w:val="24"/>
-        </w:rPr>
-        <w:t xml:space="preserve">pportenapp is bedoeld om </w:t>
+        <w:t xml:space="preserve">De rapportenapp is bedoeld om </w:t>
       </w:r>
       <w:r>
         <w:rPr>
@@ -546,7 +532,58 @@
           <w:sz w:val="24"/>
           <w:szCs w:val="24"/>
         </w:rPr>
-        <w:t>Als je een leerling verwijdert verwijden je ook het bijhorende rapport.</w:t>
+        <w:t>Als je een leerling verwijdert</w:t>
+      </w:r>
+      <w:r>
+        <w:rPr>
+          <w:sz w:val="24"/>
+          <w:szCs w:val="24"/>
+        </w:rPr>
+        <w:t xml:space="preserve">, </w:t>
+      </w:r>
+      <w:r>
+        <w:rPr>
+          <w:sz w:val="24"/>
+          <w:szCs w:val="24"/>
+        </w:rPr>
+        <w:t>v</w:t>
+      </w:r>
+      <w:bookmarkStart w:id="0" w:name="_GoBack"/>
+      <w:bookmarkEnd w:id="0"/>
+      <w:r>
+        <w:rPr>
+          <w:sz w:val="24"/>
+          <w:szCs w:val="24"/>
+        </w:rPr>
+        <w:t>erwijde</w:t>
+      </w:r>
+      <w:r>
+        <w:rPr>
+          <w:sz w:val="24"/>
+          <w:szCs w:val="24"/>
+        </w:rPr>
+        <w:t>r</w:t>
+      </w:r>
+      <w:r>
+        <w:rPr>
+          <w:sz w:val="24"/>
+          <w:szCs w:val="24"/>
+        </w:rPr>
+        <w:t xml:space="preserve"> je ook </w:t>
+      </w:r>
+      <w:r>
+        <w:rPr>
+          <w:sz w:val="24"/>
+          <w:szCs w:val="24"/>
+        </w:rPr>
+        <w:t>de bijhorende punten en commentaren</w:t>
+      </w:r>
+      <w:r>
+        <w:rPr>
+          <w:sz w:val="24"/>
+          <w:szCs w:val="24"/>
+        </w:rPr>
+        <w:t>.</w:t>
       </w:r>
     </w:p>
     <w:p>
@@ -729,8 +766,6 @@
       <w:r>
         <w:t>De marges van de PDF staan standaard correct ingesteld, maar kunnen in geval van noodzaak via de instellingen veranderd worden.</w:t>
       </w:r>
-      <w:bookmarkStart w:id="0" w:name="_GoBack"/>
-      <w:bookmarkEnd w:id="0"/>
     </w:p>
     <w:sectPr>
       <w:pgSz w:w="11906" w:h="16838"/>

</xml_diff>

<commit_message>
Added temporary dupes of all possible templates
</commit_message>
<xml_diff>
--- a/Handleiding Rapporten SJCA.docx
+++ b/Handleiding Rapporten SJCA.docx
@@ -6,19 +6,25 @@
       <w:pPr>
         <w:pStyle w:val="Titel"/>
         <w:rPr>
-          <w:sz w:val="24"/>
-          <w:szCs w:val="24"/>
-        </w:rPr>
-      </w:pPr>
-      <w:r>
+          <w:sz w:val="20"/>
+          <w:szCs w:val="24"/>
+        </w:rPr>
+      </w:pPr>
+      <w:r>
+        <w:rPr>
+          <w:sz w:val="52"/>
+        </w:rPr>
         <w:t>RApporten SJCA</w:t>
       </w:r>
       <w:r>
+        <w:rPr>
+          <w:sz w:val="52"/>
+        </w:rPr>
         <w:br/>
       </w:r>
       <w:r>
         <w:rPr>
-          <w:sz w:val="32"/>
+          <w:sz w:val="24"/>
           <w:szCs w:val="32"/>
         </w:rPr>
         <w:t>HANDLEIDING</w:t>
@@ -220,7 +226,21 @@
           <w:sz w:val="24"/>
           <w:szCs w:val="24"/>
         </w:rPr>
-        <w:t xml:space="preserve"> bestand en kan worden doorgegeven aan anderen die de applicatie ook geïnstalleerd hebben. Standaard worden de rapporten opgeslagen in de map </w:t>
+        <w:t xml:space="preserve"> bestand en kan worden doorgegeven aan anderen</w:t>
+      </w:r>
+      <w:r>
+        <w:rPr>
+          <w:sz w:val="24"/>
+          <w:szCs w:val="24"/>
+        </w:rPr>
+        <w:t xml:space="preserve"> (of jezelf op een andere PC)</w:t>
+      </w:r>
+      <w:r>
+        <w:rPr>
+          <w:sz w:val="24"/>
+          <w:szCs w:val="24"/>
+        </w:rPr>
+        <w:t xml:space="preserve"> die de applicatie ook geïnstalleerd hebben. Standaard worden de rapporten opgeslagen in de map </w:t>
       </w:r>
       <w:r>
         <w:rPr>
@@ -265,7 +285,16 @@
           <w:sz w:val="24"/>
           <w:szCs w:val="24"/>
         </w:rPr>
-        <w:t>: Rapport, Leerlingen en Punten.</w:t>
+        <w:t>: Rapp</w:t>
+      </w:r>
+      <w:bookmarkStart w:id="0" w:name="_GoBack"/>
+      <w:bookmarkEnd w:id="0"/>
+      <w:r>
+        <w:rPr>
+          <w:sz w:val="24"/>
+          <w:szCs w:val="24"/>
+        </w:rPr>
+        <w:t>ort, Leerlingen en Punten.</w:t>
       </w:r>
     </w:p>
     <w:p>
@@ -328,15 +357,13 @@
         </w:rPr>
         <w:t xml:space="preserve"> Selecteer de actieve leerling uit de </w:t>
       </w:r>
-      <w:proofErr w:type="spellStart"/>
-      <w:r>
-        <w:rPr>
-          <w:sz w:val="24"/>
-          <w:szCs w:val="24"/>
-        </w:rPr>
-        <w:t>dropdown</w:t>
-      </w:r>
-      <w:proofErr w:type="spellEnd"/>
+      <w:r>
+        <w:rPr>
+          <w:sz w:val="24"/>
+          <w:szCs w:val="24"/>
+        </w:rPr>
+        <w:t>uitklapbare</w:t>
+      </w:r>
       <w:r>
         <w:rPr>
           <w:sz w:val="24"/>
@@ -357,7 +384,21 @@
           <w:sz w:val="24"/>
           <w:szCs w:val="24"/>
         </w:rPr>
-        <w:t xml:space="preserve">Op het rapport kan je twee dingen rechtstreeks wijzigen: kleuren en commentaren. Elk geëvalueerd onderdeel dat een uiteindelijke kleur krijgt toegewezen veranderd worden door met de muis </w:t>
+        <w:t xml:space="preserve">Op het rapport kan je twee dingen rechtstreeks wijzigen: kleuren en commentaren. Elk geëvalueerd onderdeel dat een uiteindelijke kleur krijgt toegewezen </w:t>
+      </w:r>
+      <w:r>
+        <w:rPr>
+          <w:sz w:val="24"/>
+          <w:szCs w:val="24"/>
+        </w:rPr>
+        <w:t xml:space="preserve">kan </w:t>
+      </w:r>
+      <w:r>
+        <w:rPr>
+          <w:sz w:val="24"/>
+          <w:szCs w:val="24"/>
+        </w:rPr>
+        <w:t xml:space="preserve">veranderd worden door met de muis </w:t>
       </w:r>
       <w:r>
         <w:rPr>
@@ -517,7 +558,21 @@
           <w:sz w:val="24"/>
           <w:szCs w:val="24"/>
         </w:rPr>
-        <w:t xml:space="preserve"> Excel bestand.</w:t>
+        <w:t xml:space="preserve"> Excel bestand</w:t>
+      </w:r>
+      <w:r>
+        <w:rPr>
+          <w:sz w:val="24"/>
+          <w:szCs w:val="24"/>
+        </w:rPr>
+        <w:t xml:space="preserve"> (langs secretariaat)</w:t>
+      </w:r>
+      <w:r>
+        <w:rPr>
+          <w:sz w:val="24"/>
+          <w:szCs w:val="24"/>
+        </w:rPr>
+        <w:t>.</w:t>
       </w:r>
     </w:p>
     <w:p>
@@ -546,16 +601,7 @@
           <w:sz w:val="24"/>
           <w:szCs w:val="24"/>
         </w:rPr>
-        <w:t>v</w:t>
-      </w:r>
-      <w:bookmarkStart w:id="0" w:name="_GoBack"/>
-      <w:bookmarkEnd w:id="0"/>
-      <w:r>
-        <w:rPr>
-          <w:sz w:val="24"/>
-          <w:szCs w:val="24"/>
-        </w:rPr>
-        <w:t>erwijde</w:t>
+        <w:t>verwijde</w:t>
       </w:r>
       <w:r>
         <w:rPr>
@@ -678,6 +724,13 @@
         </w:rPr>
         <w:t>Elke evaluatie staat op een aantal punten. Standaard is dit op 10 punten, maar dit kan worden aangepast via de rij met maxima onderaan een puntentabel. De gemiddeldes worden automatisch aangepast.</w:t>
       </w:r>
+      <w:r>
+        <w:rPr>
+          <w:sz w:val="24"/>
+          <w:szCs w:val="24"/>
+        </w:rPr>
+        <w:t xml:space="preserve"> Een hoger maximum weegt zwaarder door op het leerlingengemiddelde.</w:t>
+      </w:r>
     </w:p>
     <w:p>
       <w:pPr>
@@ -703,26 +756,48 @@
       </w:r>
       <w:r>
         <w:rPr>
-          <w:sz w:val="24"/>
-          <w:szCs w:val="24"/>
-        </w:rPr>
-        <w:t>. De kleuren bij individuele evaluaties zijn alleen voor jou bedoeld als hulpmiddel om een overzicht bij te houden en een goed eindoordeel te kunnen vellen.</w:t>
-      </w:r>
-    </w:p>
-    <w:p>
-      <w:pPr>
-        <w:rPr>
           <w:b/>
           <w:sz w:val="24"/>
           <w:szCs w:val="24"/>
         </w:rPr>
-      </w:pPr>
-      <w:r>
+        <w:t xml:space="preserve"> </w:t>
+      </w:r>
+      <w:r>
+        <w:rPr>
+          <w:sz w:val="24"/>
+          <w:szCs w:val="24"/>
+        </w:rPr>
+        <w:t>(gemiddelde)</w:t>
+      </w:r>
+      <w:r>
+        <w:rPr>
+          <w:sz w:val="24"/>
+          <w:szCs w:val="24"/>
+        </w:rPr>
+        <w:t>.</w:t>
+      </w:r>
+      <w:r>
+        <w:rPr>
+          <w:sz w:val="24"/>
+          <w:szCs w:val="24"/>
+        </w:rPr>
+        <w:t xml:space="preserve"> De kleuren bij individuele evaluaties zijn alleen voor jou bedoeld als hulpmiddel om een overzicht bij te houden en een goed eindoordeel te kunnen vellen.</w:t>
+      </w:r>
+    </w:p>
+    <w:p>
+      <w:pPr>
         <w:rPr>
           <w:b/>
           <w:sz w:val="24"/>
           <w:szCs w:val="24"/>
         </w:rPr>
+      </w:pPr>
+      <w:r>
+        <w:rPr>
+          <w:b/>
+          <w:sz w:val="24"/>
+          <w:szCs w:val="24"/>
+        </w:rPr>
         <w:t>Elke wijziging wordt automatisch opgeslagen!</w:t>
       </w:r>
     </w:p>
@@ -735,41 +810,81 @@
       </w:r>
     </w:p>
     <w:p>
+      <w:pPr>
+        <w:rPr>
+          <w:sz w:val="24"/>
+          <w:szCs w:val="24"/>
+        </w:rPr>
+      </w:pPr>
       <w:r>
         <w:br/>
+      </w:r>
+      <w:r>
+        <w:rPr>
+          <w:sz w:val="24"/>
+          <w:szCs w:val="24"/>
+        </w:rPr>
         <w:t xml:space="preserve">Bij de weergave van het rapport kan je via de knop </w:t>
       </w:r>
       <w:r>
         <w:rPr>
           <w:b/>
+          <w:sz w:val="24"/>
+          <w:szCs w:val="24"/>
         </w:rPr>
         <w:t>Printen</w:t>
       </w:r>
       <w:r>
+        <w:rPr>
+          <w:sz w:val="24"/>
+          <w:szCs w:val="24"/>
+        </w:rPr>
         <w:t xml:space="preserve"> een PDF bestand genereren. Let op: het maken van een PDF kan even duren. Wacht het proces geduldig af vooraleer het programma af te sluiten.</w:t>
       </w:r>
     </w:p>
     <w:p>
-      <w:r>
+      <w:pPr>
+        <w:rPr>
+          <w:sz w:val="24"/>
+          <w:szCs w:val="24"/>
+        </w:rPr>
+      </w:pPr>
+      <w:r>
+        <w:rPr>
+          <w:sz w:val="24"/>
+          <w:szCs w:val="24"/>
+        </w:rPr>
         <w:t xml:space="preserve">Verschiet niet van de grootte van het </w:t>
       </w:r>
       <w:proofErr w:type="spellStart"/>
       <w:r>
+        <w:rPr>
+          <w:sz w:val="24"/>
+          <w:szCs w:val="24"/>
+        </w:rPr>
         <w:t>PDF-bestand</w:t>
       </w:r>
       <w:proofErr w:type="spellEnd"/>
       <w:r>
+        <w:rPr>
+          <w:sz w:val="24"/>
+          <w:szCs w:val="24"/>
+        </w:rPr>
         <w:t>. Het is normaal dat ze om en bij de 4-5MB groot zijn. Als je ze dus opent om via een PDF-lezer te bekijken kan het zijn dat het inladen van de inhoud eventjes duurt. Ook dit is normaal.</w:t>
       </w:r>
     </w:p>
     <w:p>
       <w:r>
+        <w:rPr>
+          <w:sz w:val="24"/>
+          <w:szCs w:val="24"/>
+        </w:rPr>
         <w:t>De marges van de PDF staan standaard correct ingesteld, maar kunnen in geval van noodzaak via de instellingen veranderd worden.</w:t>
       </w:r>
     </w:p>
     <w:sectPr>
       <w:pgSz w:w="11906" w:h="16838"/>
-      <w:pgMar w:top="1417" w:right="1417" w:bottom="1417" w:left="1417" w:header="708" w:footer="708" w:gutter="0"/>
+      <w:pgMar w:top="1440" w:right="1080" w:bottom="1440" w:left="1080" w:header="708" w:footer="708" w:gutter="0"/>
       <w:cols w:space="708"/>
       <w:docGrid w:linePitch="360"/>
     </w:sectPr>

</xml_diff>